<commit_message>
added mario's part to the project report
</commit_message>
<xml_diff>
--- a/FCP Project Report.docx
+++ b/FCP Project Report.docx
@@ -1563,13 +1563,20 @@
         </w:rPr>
         <w:t xml:space="preserve"> </w:t>
       </w:r>
+      <w:r>
+        <w:rPr>
+          <w:sz w:val="20"/>
+          <w:szCs w:val="21"/>
+        </w:rPr>
+        <w:t>grid(column</w:t>
+      </w:r>
       <w:proofErr w:type="gramStart"/>
       <w:r>
         <w:rPr>
           <w:sz w:val="20"/>
           <w:szCs w:val="21"/>
         </w:rPr>
-        <w:t>grid</w:t>
+        <w:t>=?,</w:t>
       </w:r>
       <w:proofErr w:type="gramEnd"/>
       <w:r>
@@ -1577,7 +1584,7 @@
           <w:sz w:val="20"/>
           <w:szCs w:val="21"/>
         </w:rPr>
-        <w:t>(column=?,row=?) to arrange their order</w:t>
+        <w:t>row=?) to arrange their order</w:t>
       </w:r>
       <w:r>
         <w:rPr>
@@ -1666,239 +1673,752 @@
         <w:t xml:space="preserve"> for checking the log history.</w:t>
       </w:r>
       <w:r>
+        <w:t xml:space="preserve"> &lt;a </w:t>
+      </w:r>
+      <w:proofErr w:type="spellStart"/>
+      <w:r>
+        <w:t>href</w:t>
+      </w:r>
+      <w:proofErr w:type="spellEnd"/>
+      <w:r>
+        <w:t>="#ct1"&gt;</w:t>
+      </w:r>
+      <w:r>
+        <w:t xml:space="preserve">. In &lt;style&gt;part, I create a button by </w:t>
+      </w:r>
+      <w:proofErr w:type="gramStart"/>
+      <w:r>
+        <w:t>using .drop</w:t>
+      </w:r>
+      <w:proofErr w:type="gramEnd"/>
+      <w:r>
+        <w:t xml:space="preserve">. </w:t>
+      </w:r>
+      <w:r>
+        <w:t xml:space="preserve">and I achieved </w:t>
+      </w:r>
+      <w:r>
+        <w:t>/* Target drop-down content */</w:t>
+      </w:r>
+      <w:r>
+        <w:t xml:space="preserve">, </w:t>
+      </w:r>
+      <w:r>
+        <w:t>/* Drop-down content (hidden by default) */</w:t>
+      </w:r>
+      <w:r>
+        <w:t xml:space="preserve">, </w:t>
+      </w:r>
+      <w:r>
+        <w:t>/* Drop-down content (hidden by default) */</w:t>
+      </w:r>
+      <w:r>
+        <w:t xml:space="preserve">, </w:t>
+      </w:r>
+      <w:r>
+        <w:t>/* Link to drop-down menu */</w:t>
+      </w:r>
+      <w:r>
+        <w:t xml:space="preserve">, </w:t>
+      </w:r>
+      <w:r>
+        <w:t>/* Move the mouse up to modify the link color of the drop-down menu */</w:t>
+      </w:r>
+      <w:r>
+        <w:t xml:space="preserve">, </w:t>
+      </w:r>
+      <w:r>
+        <w:t>/* Modify the background color of the drop-down button when the drop-down content is displayed */</w:t>
+      </w:r>
+      <w:r>
+        <w:t xml:space="preserve">. By using </w:t>
+      </w:r>
+      <w:proofErr w:type="spellStart"/>
+      <w:r>
+        <w:t>dropbtn</w:t>
+      </w:r>
+      <w:proofErr w:type="spellEnd"/>
+      <w:r>
+        <w:t xml:space="preserve"> for Menu, I made 10 </w:t>
+      </w:r>
+      <w:proofErr w:type="gramStart"/>
+      <w:r>
+        <w:t>hyperlink</w:t>
+      </w:r>
+      <w:proofErr w:type="gramEnd"/>
+      <w:r>
+        <w:t xml:space="preserve"> for each part, and create each specific HTML for each month or download the excel. For the rest is log history, I made an alert to show everyone’s duty and information. </w:t>
+      </w:r>
+      <w:r>
+        <w:t xml:space="preserve">The biggest reason that people can use this software easily </w:t>
+      </w:r>
+      <w:r>
+        <w:t xml:space="preserve">is GUI, </w:t>
+      </w:r>
+      <w:r>
+        <w:t>so I want to combine all programs into one file</w:t>
+      </w:r>
+      <w:r>
+        <w:t xml:space="preserve">, which is “open this.py” </w:t>
+      </w:r>
+      <w:r>
+        <w:t>OS library provides general and basic operating system interaction function</w:t>
+      </w:r>
+      <w:r>
+        <w:t xml:space="preserve">. </w:t>
+      </w:r>
+      <w:proofErr w:type="gramStart"/>
+      <w:r>
+        <w:t>So</w:t>
+      </w:r>
+      <w:proofErr w:type="gramEnd"/>
+      <w:r>
+        <w:t xml:space="preserve"> need to import </w:t>
+      </w:r>
+      <w:proofErr w:type="spellStart"/>
+      <w:r>
+        <w:t>os</w:t>
+      </w:r>
+      <w:proofErr w:type="spellEnd"/>
+      <w:r>
+        <w:t xml:space="preserve">. </w:t>
+      </w:r>
+      <w:proofErr w:type="spellStart"/>
+      <w:r>
+        <w:t>Tkinker</w:t>
+      </w:r>
+      <w:proofErr w:type="spellEnd"/>
+      <w:r>
+        <w:t xml:space="preserve"> library is used to make GUI. And named root is same as </w:t>
+      </w:r>
+      <w:proofErr w:type="gramStart"/>
+      <w:r>
+        <w:t>Tk(</w:t>
+      </w:r>
+      <w:proofErr w:type="gramEnd"/>
+      <w:r>
+        <w:t xml:space="preserve">). I defined four values as four buttons, which are </w:t>
+      </w:r>
+      <w:proofErr w:type="spellStart"/>
+      <w:r>
+        <w:t>project_</w:t>
+      </w:r>
+      <w:proofErr w:type="gramStart"/>
+      <w:r>
+        <w:t>chart</w:t>
+      </w:r>
+      <w:proofErr w:type="spellEnd"/>
+      <w:r>
+        <w:t>(</w:t>
+      </w:r>
+      <w:proofErr w:type="gramEnd"/>
+      <w:r>
+        <w:t>)</w:t>
+      </w:r>
+      <w:r>
+        <w:t xml:space="preserve">, </w:t>
+      </w:r>
+      <w:proofErr w:type="spellStart"/>
+      <w:r>
+        <w:t>data_pic</w:t>
+      </w:r>
+      <w:proofErr w:type="spellEnd"/>
+      <w:r>
+        <w:t>(</w:t>
+      </w:r>
+      <w:r>
+        <w:t xml:space="preserve">), </w:t>
+      </w:r>
+      <w:r>
+        <w:t>animated()</w:t>
+      </w:r>
+      <w:r>
+        <w:t xml:space="preserve">, </w:t>
+      </w:r>
+      <w:r>
+        <w:t>all()</w:t>
+      </w:r>
+      <w:r>
+        <w:t xml:space="preserve">, </w:t>
+      </w:r>
+      <w:r>
+        <w:t>html()</w:t>
+      </w:r>
+      <w:r>
+        <w:t xml:space="preserve">. I try to keep each function individual. So that users can focus on different demand. </w:t>
+      </w:r>
+      <w:proofErr w:type="spellStart"/>
+      <w:proofErr w:type="gramStart"/>
+      <w:r>
+        <w:t>os.system</w:t>
+      </w:r>
+      <w:proofErr w:type="spellEnd"/>
+      <w:proofErr w:type="gramEnd"/>
+      <w:r>
+        <w:t xml:space="preserve"> can run each </w:t>
+      </w:r>
+      <w:proofErr w:type="spellStart"/>
+      <w:r>
+        <w:t>py</w:t>
+      </w:r>
+      <w:proofErr w:type="spellEnd"/>
+      <w:r>
+        <w:t xml:space="preserve"> file. I insert the text for introduction by </w:t>
+      </w:r>
+      <w:proofErr w:type="spellStart"/>
+      <w:proofErr w:type="gramStart"/>
+      <w:r>
+        <w:t>text.insert</w:t>
+      </w:r>
+      <w:proofErr w:type="spellEnd"/>
+      <w:proofErr w:type="gramEnd"/>
+      <w:r>
+        <w:t xml:space="preserve">. The button is also defined for text, anchor, background color, </w:t>
+      </w:r>
+      <w:proofErr w:type="spellStart"/>
+      <w:r>
+        <w:t>frontground</w:t>
+      </w:r>
+      <w:proofErr w:type="spellEnd"/>
+      <w:r>
+        <w:t xml:space="preserve"> color, button size and border size. And using </w:t>
+      </w:r>
+      <w:proofErr w:type="spellStart"/>
+      <w:proofErr w:type="gramStart"/>
+      <w:r>
+        <w:t>text.pack</w:t>
+      </w:r>
+      <w:proofErr w:type="spellEnd"/>
+      <w:proofErr w:type="gramEnd"/>
+      <w:r>
+        <w:t xml:space="preserve">() &amp; </w:t>
+      </w:r>
+      <w:proofErr w:type="spellStart"/>
+      <w:r>
+        <w:t>root.mainloop</w:t>
+      </w:r>
+      <w:proofErr w:type="spellEnd"/>
+      <w:r>
+        <w:t xml:space="preserve">() to </w:t>
+      </w:r>
+      <w:r>
+        <w:t xml:space="preserve">finished the text and program. </w:t>
+      </w:r>
+    </w:p>
+    <w:p/>
+    <w:p>
+      <w:pPr>
+        <w:rPr>
+          <w:b/>
+          <w:bCs/>
+          <w:u w:val="single"/>
+        </w:rPr>
+      </w:pPr>
+      <w:r>
+        <w:rPr>
+          <w:b/>
+          <w:bCs/>
+          <w:u w:val="single"/>
+        </w:rPr>
+        <w:t>Lau Lok Man Mario – graph plots and animated graph</w:t>
+      </w:r>
+    </w:p>
+    <w:p>
+      <w:pPr>
+        <w:rPr>
+          <w:szCs w:val="21"/>
+        </w:rPr>
+      </w:pPr>
+      <w:r>
+        <w:rPr>
+          <w:szCs w:val="21"/>
+        </w:rPr>
+        <w:t>My codes are separated into 2 different parts. The first part is to create a simple line graph using “</w:t>
+      </w:r>
+      <w:r>
+        <w:rPr>
+          <w:b/>
+          <w:bCs/>
+          <w:i/>
+          <w:iCs/>
+          <w:szCs w:val="21"/>
+        </w:rPr>
+        <w:t>Matplotlib</w:t>
+      </w:r>
+      <w:r>
+        <w:rPr>
+          <w:szCs w:val="21"/>
+        </w:rPr>
+        <w:t xml:space="preserve">”. But before that I used </w:t>
+      </w:r>
+      <w:r>
+        <w:rPr>
+          <w:b/>
+          <w:bCs/>
+          <w:i/>
+          <w:iCs/>
+          <w:szCs w:val="21"/>
+        </w:rPr>
+        <w:t>‘</w:t>
+      </w:r>
+      <w:proofErr w:type="spellStart"/>
+      <w:r>
+        <w:rPr>
+          <w:b/>
+          <w:bCs/>
+          <w:i/>
+          <w:iCs/>
+          <w:szCs w:val="21"/>
+        </w:rPr>
+        <w:t>xlrd</w:t>
+      </w:r>
+      <w:proofErr w:type="spellEnd"/>
+      <w:r>
+        <w:rPr>
+          <w:b/>
+          <w:bCs/>
+          <w:i/>
+          <w:iCs/>
+          <w:szCs w:val="21"/>
+        </w:rPr>
+        <w:t>’</w:t>
+      </w:r>
+      <w:r>
+        <w:rPr>
+          <w:szCs w:val="21"/>
+        </w:rPr>
+        <w:t xml:space="preserve"> to read the data from the data sheet we created by doing research on the actual data for different aspects during the pandemic for the </w:t>
+      </w:r>
+      <w:proofErr w:type="gramStart"/>
+      <w:r>
+        <w:rPr>
+          <w:szCs w:val="21"/>
+        </w:rPr>
+        <w:t>company ”Air</w:t>
+      </w:r>
+      <w:proofErr w:type="gramEnd"/>
+      <w:r>
+        <w:rPr>
+          <w:szCs w:val="21"/>
+        </w:rPr>
+        <w:t xml:space="preserve"> China”, such as the amount of income and outcome, the passenger load factor, number of flights and the total cases of COVID-19 in the main cities of China. Then I used ‘</w:t>
+      </w:r>
+      <w:proofErr w:type="spellStart"/>
+      <w:r>
+        <w:rPr>
+          <w:b/>
+          <w:bCs/>
+          <w:i/>
+          <w:iCs/>
+          <w:szCs w:val="21"/>
+        </w:rPr>
+        <w:t>numpy</w:t>
+      </w:r>
+      <w:proofErr w:type="spellEnd"/>
+      <w:r>
+        <w:rPr>
+          <w:szCs w:val="21"/>
+        </w:rPr>
+        <w:t xml:space="preserve">’ for later process by setting them into </w:t>
+      </w:r>
+      <w:proofErr w:type="spellStart"/>
+      <w:r>
+        <w:rPr>
+          <w:szCs w:val="21"/>
+        </w:rPr>
+        <w:t>numpy</w:t>
+      </w:r>
+      <w:proofErr w:type="spellEnd"/>
+      <w:r>
+        <w:rPr>
+          <w:szCs w:val="21"/>
+        </w:rPr>
+        <w:t xml:space="preserve"> array. All the data were process with a simple calculation so that all of them can be put into a single line graph. </w:t>
+      </w:r>
+      <w:r>
+        <w:rPr>
+          <w:szCs w:val="21"/>
+        </w:rPr>
+        <w:t>Then I set up the graph using the module “</w:t>
+      </w:r>
+      <w:r>
+        <w:rPr>
+          <w:b/>
+          <w:bCs/>
+          <w:i/>
+          <w:iCs/>
+          <w:szCs w:val="21"/>
+        </w:rPr>
+        <w:t>Matplotlib</w:t>
+      </w:r>
+      <w:r>
+        <w:rPr>
+          <w:szCs w:val="21"/>
+        </w:rPr>
+        <w:t xml:space="preserve">”. </w:t>
+      </w:r>
+      <w:r>
+        <w:rPr>
+          <w:szCs w:val="21"/>
+        </w:rPr>
+        <w:t>Each line is labeled to show which represent which data set from the excel datasheet.</w:t>
+      </w:r>
+      <w:r>
+        <w:rPr>
+          <w:szCs w:val="21"/>
+        </w:rPr>
+        <w:t xml:space="preserve"> This graph is then shown using </w:t>
+      </w:r>
+      <w:r>
+        <w:rPr>
+          <w:b/>
+          <w:bCs/>
+          <w:i/>
+          <w:iCs/>
+          <w:szCs w:val="21"/>
+        </w:rPr>
+        <w:t>“</w:t>
+      </w:r>
+      <w:proofErr w:type="spellStart"/>
+      <w:proofErr w:type="gramStart"/>
+      <w:r>
+        <w:rPr>
+          <w:b/>
+          <w:bCs/>
+          <w:i/>
+          <w:iCs/>
+          <w:szCs w:val="21"/>
+        </w:rPr>
+        <w:t>plt.show</w:t>
+      </w:r>
+      <w:proofErr w:type="spellEnd"/>
+      <w:proofErr w:type="gramEnd"/>
+      <w:r>
+        <w:rPr>
+          <w:b/>
+          <w:bCs/>
+          <w:i/>
+          <w:iCs/>
+          <w:szCs w:val="21"/>
+        </w:rPr>
+        <w:t>()”</w:t>
+      </w:r>
+      <w:r>
+        <w:rPr>
+          <w:szCs w:val="21"/>
+        </w:rPr>
+        <w:t>.</w:t>
+      </w:r>
+    </w:p>
+    <w:p>
+      <w:pPr>
+        <w:rPr>
+          <w:szCs w:val="21"/>
+        </w:rPr>
+      </w:pPr>
+    </w:p>
+    <w:p>
+      <w:pPr>
+        <w:rPr>
+          <w:szCs w:val="21"/>
+        </w:rPr>
+      </w:pPr>
+      <w:r>
+        <w:rPr>
+          <w:szCs w:val="21"/>
+        </w:rPr>
+        <w:t>The second part is to create an animated line graph using the data of total number of cases and compare it with the simulated number of cases. At the start, I used “</w:t>
+      </w:r>
+      <w:r>
+        <w:rPr>
+          <w:b/>
+          <w:bCs/>
+          <w:i/>
+          <w:iCs/>
+          <w:szCs w:val="21"/>
+        </w:rPr>
+        <w:t>pandas</w:t>
+      </w:r>
+      <w:r>
+        <w:rPr>
+          <w:szCs w:val="21"/>
+        </w:rPr>
+        <w:t xml:space="preserve">” to read the data from the excel datasheet. Then I coded a function called </w:t>
+      </w:r>
+      <w:r>
+        <w:rPr>
+          <w:b/>
+          <w:bCs/>
+          <w:i/>
+          <w:iCs/>
+          <w:szCs w:val="21"/>
+        </w:rPr>
+        <w:t>”</w:t>
+      </w:r>
+      <w:r>
+        <w:rPr>
+          <w:rFonts w:hint="eastAsia"/>
+          <w:b/>
+          <w:bCs/>
+          <w:i/>
+          <w:iCs/>
+          <w:szCs w:val="21"/>
+        </w:rPr>
+        <w:t>argument“</w:t>
+      </w:r>
+      <w:r>
+        <w:rPr>
+          <w:b/>
+          <w:bCs/>
+          <w:i/>
+          <w:iCs/>
+          <w:szCs w:val="21"/>
+        </w:rPr>
         <w:t xml:space="preserve"> </w:t>
       </w:r>
       <w:r>
-        <w:t>&lt;a </w:t>
-      </w:r>
-      <w:proofErr w:type="spellStart"/>
-      <w:r>
-        <w:t>href</w:t>
-      </w:r>
-      <w:proofErr w:type="spellEnd"/>
-      <w:r>
-        <w:t>="#ct1"&gt;</w:t>
-      </w:r>
-      <w:r>
-        <w:t xml:space="preserve">. In &lt;style&gt;part, I create a button by </w:t>
-      </w:r>
+        <w:rPr>
+          <w:szCs w:val="21"/>
+        </w:rPr>
+        <w:t xml:space="preserve">to add more point in between each data value from the data sheets so that the line plotted will be a little bit </w:t>
+      </w:r>
+      <w:r>
+        <w:rPr>
+          <w:szCs w:val="21"/>
+        </w:rPr>
+        <w:lastRenderedPageBreak/>
+        <w:t>smoother and have less sharp edges. Another function coded which is “</w:t>
+      </w:r>
+      <w:r>
+        <w:rPr>
+          <w:b/>
+          <w:bCs/>
+          <w:i/>
+          <w:iCs/>
+          <w:szCs w:val="21"/>
+        </w:rPr>
+        <w:t>predictedcases</w:t>
+      </w:r>
+      <w:r>
+        <w:rPr>
+          <w:szCs w:val="21"/>
+        </w:rPr>
+        <w:t>”</w:t>
+      </w:r>
+      <w:r>
+        <w:rPr>
+          <w:b/>
+          <w:bCs/>
+          <w:i/>
+          <w:iCs/>
+          <w:szCs w:val="21"/>
+        </w:rPr>
+        <w:t xml:space="preserve"> </w:t>
+      </w:r>
+      <w:r>
+        <w:rPr>
+          <w:szCs w:val="21"/>
+        </w:rPr>
+        <w:t>is used for simulation the number of cases during the pandemic. In this function, I used the module “</w:t>
+      </w:r>
+      <w:r>
+        <w:rPr>
+          <w:b/>
+          <w:bCs/>
+          <w:i/>
+          <w:iCs/>
+          <w:szCs w:val="21"/>
+        </w:rPr>
+        <w:t>random</w:t>
+      </w:r>
+      <w:r>
+        <w:rPr>
+          <w:szCs w:val="21"/>
+        </w:rPr>
+        <w:t xml:space="preserve">” to get a random integer for cases increased each week. After these two functions being coded, data are set into </w:t>
+      </w:r>
+      <w:proofErr w:type="spellStart"/>
+      <w:r>
+        <w:rPr>
+          <w:szCs w:val="21"/>
+        </w:rPr>
+        <w:t>numpy</w:t>
+      </w:r>
+      <w:proofErr w:type="spellEnd"/>
+      <w:r>
+        <w:rPr>
+          <w:szCs w:val="21"/>
+        </w:rPr>
+        <w:t xml:space="preserve"> arrays and process through the function “</w:t>
+      </w:r>
+      <w:r>
+        <w:rPr>
+          <w:b/>
+          <w:bCs/>
+          <w:i/>
+          <w:iCs/>
+          <w:szCs w:val="21"/>
+        </w:rPr>
+        <w:t>argument</w:t>
+      </w:r>
+      <w:r>
+        <w:rPr>
+          <w:szCs w:val="21"/>
+        </w:rPr>
+        <w:t>”, then put into a dataframe which can be used for plotting the graph later in the program. Next step is to set up the graph and the writer for it to be animated and plotted on a line graph. I chose “</w:t>
+      </w:r>
+      <w:proofErr w:type="spellStart"/>
+      <w:r>
+        <w:rPr>
+          <w:b/>
+          <w:bCs/>
+          <w:i/>
+          <w:iCs/>
+          <w:szCs w:val="21"/>
+        </w:rPr>
+        <w:t>ffmpeg</w:t>
+      </w:r>
+      <w:proofErr w:type="spellEnd"/>
+      <w:r>
+        <w:rPr>
+          <w:szCs w:val="21"/>
+        </w:rPr>
+        <w:t>” to be the writer and then set up the graph using the module “</w:t>
+      </w:r>
+      <w:r>
+        <w:rPr>
+          <w:b/>
+          <w:bCs/>
+          <w:i/>
+          <w:iCs/>
+          <w:szCs w:val="21"/>
+        </w:rPr>
+        <w:t>Matplotlib</w:t>
+      </w:r>
+      <w:r>
+        <w:rPr>
+          <w:szCs w:val="21"/>
+        </w:rPr>
+        <w:t>”. After that, I coded another function called “</w:t>
+      </w:r>
+      <w:r>
+        <w:rPr>
+          <w:b/>
+          <w:bCs/>
+          <w:i/>
+          <w:iCs/>
+          <w:szCs w:val="21"/>
+        </w:rPr>
+        <w:t>animate</w:t>
+      </w:r>
+      <w:r>
+        <w:rPr>
+          <w:szCs w:val="21"/>
+        </w:rPr>
+        <w:t>” to be called later in the “</w:t>
+      </w:r>
+      <w:proofErr w:type="spellStart"/>
       <w:proofErr w:type="gramStart"/>
       <w:r>
-        <w:t>using .drop</w:t>
+        <w:rPr>
+          <w:b/>
+          <w:bCs/>
+          <w:i/>
+          <w:iCs/>
+          <w:szCs w:val="21"/>
+        </w:rPr>
+        <w:t>matplotlib.animation</w:t>
       </w:r>
       <w:proofErr w:type="gramEnd"/>
       <w:r>
-        <w:t xml:space="preserve">. </w:t>
-      </w:r>
-      <w:r>
-        <w:t xml:space="preserve">and I achieved </w:t>
-      </w:r>
-      <w:r>
-        <w:t>/* Target drop-down content */</w:t>
-      </w:r>
-      <w:r>
-        <w:t xml:space="preserve">, </w:t>
-      </w:r>
-      <w:r>
-        <w:t>/* Drop-down content (hidden by default) */</w:t>
-      </w:r>
-      <w:r>
-        <w:t xml:space="preserve">, </w:t>
-      </w:r>
-      <w:r>
-        <w:t>/* Drop-down content (hidden by default) */</w:t>
-      </w:r>
-      <w:r>
-        <w:t xml:space="preserve">, </w:t>
-      </w:r>
-      <w:r>
-        <w:t>/* Link to drop-down menu */</w:t>
-      </w:r>
-      <w:r>
-        <w:t xml:space="preserve">, </w:t>
-      </w:r>
-      <w:r>
-        <w:t>/* Move the mouse up to modify the link color of the drop-down menu */</w:t>
-      </w:r>
-      <w:r>
-        <w:t xml:space="preserve">, </w:t>
-      </w:r>
-      <w:r>
-        <w:t>/* Modify the background color of the drop-down button when the drop-down content is displayed */</w:t>
-      </w:r>
-      <w:r>
-        <w:t xml:space="preserve">. By using </w:t>
-      </w:r>
-      <w:proofErr w:type="spellStart"/>
-      <w:r>
-        <w:t>dropbtn</w:t>
-      </w:r>
-      <w:proofErr w:type="spellEnd"/>
-      <w:r>
-        <w:t xml:space="preserve"> for Menu, I made 10 </w:t>
-      </w:r>
+        <w:rPr>
+          <w:b/>
+          <w:bCs/>
+          <w:i/>
+          <w:iCs/>
+          <w:szCs w:val="21"/>
+        </w:rPr>
+        <w:t>.FuncAnimation</w:t>
+      </w:r>
+      <w:proofErr w:type="spellEnd"/>
+      <w:r>
+        <w:rPr>
+          <w:szCs w:val="21"/>
+        </w:rPr>
+        <w:t>”. This function will be looped X times depending on how many frames is set in the “</w:t>
+      </w:r>
+      <w:proofErr w:type="spellStart"/>
       <w:proofErr w:type="gramStart"/>
       <w:r>
-        <w:t>hyperlink</w:t>
+        <w:rPr>
+          <w:b/>
+          <w:bCs/>
+          <w:i/>
+          <w:iCs/>
+          <w:szCs w:val="21"/>
+        </w:rPr>
+        <w:t>matplotlib.animation</w:t>
       </w:r>
       <w:proofErr w:type="gramEnd"/>
       <w:r>
-        <w:t xml:space="preserve"> for each part, and create each specific HTML for each month or download the excel. For the rest is log history, I made an alert to show everyone’s duty and information. </w:t>
-      </w:r>
-      <w:r>
-        <w:t xml:space="preserve">The biggest reason that people can use this software easily </w:t>
-      </w:r>
-      <w:r>
-        <w:t xml:space="preserve">is GUI, </w:t>
-      </w:r>
-      <w:r>
-        <w:t>so I want to combine all programs into one file</w:t>
-      </w:r>
-      <w:r>
-        <w:t xml:space="preserve">, which is “open this.py” </w:t>
-      </w:r>
-      <w:r>
-        <w:t>OS library provides general and basic operating system interaction function</w:t>
-      </w:r>
-      <w:r>
-        <w:t xml:space="preserve">. </w:t>
-      </w:r>
+        <w:rPr>
+          <w:b/>
+          <w:bCs/>
+          <w:i/>
+          <w:iCs/>
+          <w:szCs w:val="21"/>
+        </w:rPr>
+        <w:t>.FuncAnimation</w:t>
+      </w:r>
+      <w:proofErr w:type="spellEnd"/>
+      <w:r>
+        <w:rPr>
+          <w:szCs w:val="21"/>
+        </w:rPr>
+        <w:t xml:space="preserve">” plotting one point on the data each time. The graph is then shown by using </w:t>
+      </w:r>
+      <w:r>
+        <w:rPr>
+          <w:b/>
+          <w:bCs/>
+          <w:i/>
+          <w:iCs/>
+          <w:szCs w:val="21"/>
+        </w:rPr>
+        <w:t>“</w:t>
+      </w:r>
+      <w:proofErr w:type="spellStart"/>
       <w:proofErr w:type="gramStart"/>
       <w:r>
-        <w:t>So</w:t>
-      </w:r>
+        <w:rPr>
+          <w:b/>
+          <w:bCs/>
+          <w:i/>
+          <w:iCs/>
+          <w:szCs w:val="21"/>
+        </w:rPr>
+        <w:t>plt.show</w:t>
+      </w:r>
+      <w:proofErr w:type="spellEnd"/>
       <w:proofErr w:type="gramEnd"/>
       <w:r>
-        <w:t xml:space="preserve"> need to import </w:t>
-      </w:r>
-      <w:proofErr w:type="spellStart"/>
-      <w:r>
-        <w:t>os</w:t>
-      </w:r>
-      <w:proofErr w:type="spellEnd"/>
-      <w:r>
-        <w:t xml:space="preserve">. </w:t>
-      </w:r>
-      <w:proofErr w:type="spellStart"/>
-      <w:r>
-        <w:t>Tkinker</w:t>
-      </w:r>
-      <w:proofErr w:type="spellEnd"/>
-      <w:r>
-        <w:t xml:space="preserve"> library is used to make GUI. And named root is same as </w:t>
-      </w:r>
-      <w:proofErr w:type="gramStart"/>
-      <w:r>
-        <w:t>Tk(</w:t>
-      </w:r>
-      <w:proofErr w:type="gramEnd"/>
-      <w:r>
-        <w:t xml:space="preserve">). I defined four values as four buttons, which are </w:t>
-      </w:r>
-      <w:proofErr w:type="spellStart"/>
-      <w:r>
-        <w:t>project_</w:t>
-      </w:r>
-      <w:proofErr w:type="gramStart"/>
-      <w:r>
-        <w:t>chart</w:t>
-      </w:r>
-      <w:proofErr w:type="spellEnd"/>
-      <w:r>
-        <w:t>(</w:t>
-      </w:r>
-      <w:proofErr w:type="gramEnd"/>
-      <w:r>
-        <w:t>)</w:t>
-      </w:r>
-      <w:r>
-        <w:t xml:space="preserve">, </w:t>
-      </w:r>
-      <w:proofErr w:type="spellStart"/>
-      <w:r>
-        <w:t>data_pic</w:t>
-      </w:r>
-      <w:proofErr w:type="spellEnd"/>
-      <w:r>
-        <w:t>(</w:t>
-      </w:r>
-      <w:r>
-        <w:t xml:space="preserve">), </w:t>
-      </w:r>
-      <w:r>
-        <w:t>animated()</w:t>
-      </w:r>
-      <w:r>
-        <w:t xml:space="preserve">, </w:t>
-      </w:r>
-      <w:r>
-        <w:t>all()</w:t>
-      </w:r>
-      <w:r>
-        <w:t xml:space="preserve">, </w:t>
-      </w:r>
-      <w:r>
-        <w:t>html()</w:t>
-      </w:r>
-      <w:r>
-        <w:t xml:space="preserve">. I try to keep each function individual. So that users can focus on different demand. </w:t>
-      </w:r>
-      <w:proofErr w:type="spellStart"/>
-      <w:proofErr w:type="gramStart"/>
-      <w:r>
-        <w:t>os.system</w:t>
-      </w:r>
-      <w:proofErr w:type="spellEnd"/>
-      <w:proofErr w:type="gramEnd"/>
-      <w:r>
-        <w:t xml:space="preserve"> can run each </w:t>
-      </w:r>
-      <w:proofErr w:type="spellStart"/>
-      <w:r>
-        <w:t>py</w:t>
-      </w:r>
-      <w:proofErr w:type="spellEnd"/>
-      <w:r>
-        <w:t xml:space="preserve"> file. I insert the text for introduction by </w:t>
-      </w:r>
-      <w:proofErr w:type="spellStart"/>
-      <w:proofErr w:type="gramStart"/>
-      <w:r>
-        <w:t>text.insert</w:t>
-      </w:r>
-      <w:proofErr w:type="spellEnd"/>
-      <w:proofErr w:type="gramEnd"/>
-      <w:r>
-        <w:t xml:space="preserve">. The button is also defined for text, anchor, background color, </w:t>
-      </w:r>
-      <w:proofErr w:type="spellStart"/>
-      <w:r>
-        <w:t>frontground</w:t>
-      </w:r>
-      <w:proofErr w:type="spellEnd"/>
-      <w:r>
-        <w:t xml:space="preserve"> color, button size and border size. And using </w:t>
-      </w:r>
-      <w:proofErr w:type="spellStart"/>
-      <w:r>
-        <w:t>text.pack</w:t>
-      </w:r>
-      <w:proofErr w:type="spellEnd"/>
-      <w:r>
-        <w:t xml:space="preserve">() &amp; </w:t>
-      </w:r>
-      <w:proofErr w:type="spellStart"/>
-      <w:r>
-        <w:t>root.mainloop</w:t>
-      </w:r>
-      <w:proofErr w:type="spellEnd"/>
-      <w:r>
-        <w:t xml:space="preserve">() to </w:t>
-      </w:r>
-      <w:r>
-        <w:t xml:space="preserve">finished the text and program. </w:t>
+        <w:rPr>
+          <w:b/>
+          <w:bCs/>
+          <w:i/>
+          <w:iCs/>
+          <w:szCs w:val="21"/>
+        </w:rPr>
+        <w:t>()”</w:t>
+      </w:r>
+      <w:r>
+        <w:rPr>
+          <w:szCs w:val="21"/>
+        </w:rPr>
+        <w:t>.</w:t>
       </w:r>
     </w:p>
+    <w:p/>
     <w:sectPr>
       <w:pgSz w:w="11906" w:h="16838"/>
       <w:pgMar w:top="1440" w:right="1800" w:bottom="1440" w:left="1800" w:header="851" w:footer="992" w:gutter="0"/>
@@ -1907,6 +2427,44 @@
     </w:sectPr>
   </w:body>
 </w:document>
+</file>
+
+<file path=word/endnotes.xml><?xml version="1.0" encoding="utf-8"?>
+<w:endnotes xmlns:wpc="http://schemas.microsoft.com/office/word/2010/wordprocessingCanvas" xmlns:cx="http://schemas.microsoft.com/office/drawing/2014/chartex" xmlns:cx1="http://schemas.microsoft.com/office/drawing/2015/9/8/chartex" xmlns:cx2="http://schemas.microsoft.com/office/drawing/2015/10/21/chartex" xmlns:cx3="http://schemas.microsoft.com/office/drawing/2016/5/9/chartex" xmlns:cx4="http://schemas.microsoft.com/office/drawing/2016/5/10/chartex" xmlns:cx5="http://schemas.microsoft.com/office/drawing/2016/5/11/chartex" xmlns:cx6="http://schemas.microsoft.com/office/drawing/2016/5/12/chartex" xmlns:cx7="http://schemas.microsoft.com/office/drawing/2016/5/13/chartex" xmlns:cx8="http://schemas.microsoft.com/office/drawing/2016/5/14/chartex" xmlns:mc="http://schemas.openxmlformats.org/markup-compatibility/2006" xmlns:aink="http://schemas.microsoft.com/office/drawing/2016/ink" xmlns:am3d="http://schemas.microsoft.com/office/drawing/2017/model3d" xmlns:o="urn:schemas-microsoft-com:office:office" xmlns:r="http://schemas.openxmlformats.org/officeDocument/2006/relationships" xmlns:m="http://schemas.openxmlformats.org/officeDocument/2006/math" xmlns:v="urn:schemas-microsoft-com:vml" xmlns:wp14="http://schemas.microsoft.com/office/word/2010/wordprocessingDrawing" xmlns:wp="http://schemas.openxmlformats.org/drawingml/2006/wordprocessingDrawing" xmlns:w10="urn:schemas-microsoft-com:office:word" xmlns:w="http://schemas.openxmlformats.org/wordprocessingml/2006/main" xmlns:w14="http://schemas.microsoft.com/office/word/2010/wordml" xmlns:w15="http://schemas.microsoft.com/office/word/2012/wordml" xmlns:w16cex="http://schemas.microsoft.com/office/word/2018/wordml/cex" xmlns:w16cid="http://schemas.microsoft.com/office/word/2016/wordml/cid" xmlns:w16="http://schemas.microsoft.com/office/word/2018/wordml" xmlns:w16sdtdh="http://schemas.microsoft.com/office/word/2020/wordml/sdtdatahash" xmlns:w16se="http://schemas.microsoft.com/office/word/2015/wordml/symex" xmlns:wpg="http://schemas.microsoft.com/office/word/2010/wordprocessingGroup" xmlns:wpi="http://schemas.microsoft.com/office/word/2010/wordprocessingInk" xmlns:wne="http://schemas.microsoft.com/office/word/2006/wordml" xmlns:wps="http://schemas.microsoft.com/office/word/2010/wordprocessingShape" mc:Ignorable="w14 w15 w16se w16cid w16 w16cex w16sdtdh wp14">
+  <w:endnote w:type="separator" w:id="-1">
+    <w:p>
+      <w:r>
+        <w:separator/>
+      </w:r>
+    </w:p>
+  </w:endnote>
+  <w:endnote w:type="continuationSeparator" w:id="0">
+    <w:p>
+      <w:r>
+        <w:continuationSeparator/>
+      </w:r>
+    </w:p>
+  </w:endnote>
+</w:endnotes>
+</file>
+
+<file path=word/footnotes.xml><?xml version="1.0" encoding="utf-8"?>
+<w:footnotes xmlns:wpc="http://schemas.microsoft.com/office/word/2010/wordprocessingCanvas" xmlns:cx="http://schemas.microsoft.com/office/drawing/2014/chartex" xmlns:cx1="http://schemas.microsoft.com/office/drawing/2015/9/8/chartex" xmlns:cx2="http://schemas.microsoft.com/office/drawing/2015/10/21/chartex" xmlns:cx3="http://schemas.microsoft.com/office/drawing/2016/5/9/chartex" xmlns:cx4="http://schemas.microsoft.com/office/drawing/2016/5/10/chartex" xmlns:cx5="http://schemas.microsoft.com/office/drawing/2016/5/11/chartex" xmlns:cx6="http://schemas.microsoft.com/office/drawing/2016/5/12/chartex" xmlns:cx7="http://schemas.microsoft.com/office/drawing/2016/5/13/chartex" xmlns:cx8="http://schemas.microsoft.com/office/drawing/2016/5/14/chartex" xmlns:mc="http://schemas.openxmlformats.org/markup-compatibility/2006" xmlns:aink="http://schemas.microsoft.com/office/drawing/2016/ink" xmlns:am3d="http://schemas.microsoft.com/office/drawing/2017/model3d" xmlns:o="urn:schemas-microsoft-com:office:office" xmlns:r="http://schemas.openxmlformats.org/officeDocument/2006/relationships" xmlns:m="http://schemas.openxmlformats.org/officeDocument/2006/math" xmlns:v="urn:schemas-microsoft-com:vml" xmlns:wp14="http://schemas.microsoft.com/office/word/2010/wordprocessingDrawing" xmlns:wp="http://schemas.openxmlformats.org/drawingml/2006/wordprocessingDrawing" xmlns:w10="urn:schemas-microsoft-com:office:word" xmlns:w="http://schemas.openxmlformats.org/wordprocessingml/2006/main" xmlns:w14="http://schemas.microsoft.com/office/word/2010/wordml" xmlns:w15="http://schemas.microsoft.com/office/word/2012/wordml" xmlns:w16cex="http://schemas.microsoft.com/office/word/2018/wordml/cex" xmlns:w16cid="http://schemas.microsoft.com/office/word/2016/wordml/cid" xmlns:w16="http://schemas.microsoft.com/office/word/2018/wordml" xmlns:w16sdtdh="http://schemas.microsoft.com/office/word/2020/wordml/sdtdatahash" xmlns:w16se="http://schemas.microsoft.com/office/word/2015/wordml/symex" xmlns:wpg="http://schemas.microsoft.com/office/word/2010/wordprocessingGroup" xmlns:wpi="http://schemas.microsoft.com/office/word/2010/wordprocessingInk" xmlns:wne="http://schemas.microsoft.com/office/word/2006/wordml" xmlns:wps="http://schemas.microsoft.com/office/word/2010/wordprocessingShape" mc:Ignorable="w14 w15 w16se w16cid w16 w16cex w16sdtdh wp14">
+  <w:footnote w:type="separator" w:id="-1">
+    <w:p>
+      <w:r>
+        <w:separator/>
+      </w:r>
+    </w:p>
+  </w:footnote>
+  <w:footnote w:type="continuationSeparator" w:id="0">
+    <w:p>
+      <w:r>
+        <w:continuationSeparator/>
+      </w:r>
+    </w:p>
+  </w:footnote>
+</w:footnotes>
 </file>
 
 <file path=word/styles.xml><?xml version="1.0" encoding="utf-8"?>
@@ -2336,6 +2894,66 @@
     <w:semiHidden/>
     <w:unhideWhenUsed/>
   </w:style>
+  <w:style w:type="paragraph" w:styleId="a3">
+    <w:name w:val="header"/>
+    <w:basedOn w:val="a"/>
+    <w:link w:val="a4"/>
+    <w:uiPriority w:val="99"/>
+    <w:unhideWhenUsed/>
+    <w:rsid w:val="009D6ECB"/>
+    <w:pPr>
+      <w:tabs>
+        <w:tab w:val="center" w:pos="4153"/>
+        <w:tab w:val="right" w:pos="8306"/>
+      </w:tabs>
+      <w:snapToGrid w:val="0"/>
+    </w:pPr>
+    <w:rPr>
+      <w:sz w:val="20"/>
+      <w:szCs w:val="20"/>
+    </w:rPr>
+  </w:style>
+  <w:style w:type="character" w:customStyle="1" w:styleId="a4">
+    <w:name w:val="頁首 字元"/>
+    <w:basedOn w:val="a0"/>
+    <w:link w:val="a3"/>
+    <w:uiPriority w:val="99"/>
+    <w:rsid w:val="009D6ECB"/>
+    <w:rPr>
+      <w:sz w:val="20"/>
+      <w:szCs w:val="20"/>
+    </w:rPr>
+  </w:style>
+  <w:style w:type="paragraph" w:styleId="a5">
+    <w:name w:val="footer"/>
+    <w:basedOn w:val="a"/>
+    <w:link w:val="a6"/>
+    <w:uiPriority w:val="99"/>
+    <w:unhideWhenUsed/>
+    <w:rsid w:val="009D6ECB"/>
+    <w:pPr>
+      <w:tabs>
+        <w:tab w:val="center" w:pos="4153"/>
+        <w:tab w:val="right" w:pos="8306"/>
+      </w:tabs>
+      <w:snapToGrid w:val="0"/>
+    </w:pPr>
+    <w:rPr>
+      <w:sz w:val="20"/>
+      <w:szCs w:val="20"/>
+    </w:rPr>
+  </w:style>
+  <w:style w:type="character" w:customStyle="1" w:styleId="a6">
+    <w:name w:val="頁尾 字元"/>
+    <w:basedOn w:val="a0"/>
+    <w:link w:val="a5"/>
+    <w:uiPriority w:val="99"/>
+    <w:rsid w:val="009D6ECB"/>
+    <w:rPr>
+      <w:sz w:val="20"/>
+      <w:szCs w:val="20"/>
+    </w:rPr>
+  </w:style>
 </w:styles>
 </file>
 

</xml_diff>